<commit_message>
Fortschrittsbericht und PPP (überarbeitet)
</commit_message>
<xml_diff>
--- a/Abgabe6/Fortschrittsbericht_Abgabe6.docx
+++ b/Abgabe6/Fortschrittsbericht_Abgabe6.docx
@@ -465,10 +465,10 @@
         </w:rPr>
         <w:lastRenderedPageBreak/>
         <w:drawing>
-          <wp:inline distT="0" distB="0" distL="0" distR="0" wp14:anchorId="4CCB954D" wp14:editId="4F32870A">
-            <wp:extent cx="5731510" cy="7642225"/>
-            <wp:effectExtent l="0" t="0" r="0" b="3175"/>
-            <wp:docPr id="1077466782" name="Picture 1" descr="A toy object on a blue mat&#10;&#10;AI-generated content may be incorrect."/>
+          <wp:inline distT="0" distB="0" distL="0" distR="0" wp14:anchorId="0C8AD70B" wp14:editId="00C55735">
+            <wp:extent cx="7642225" cy="5731510"/>
+            <wp:effectExtent l="2858" t="0" r="6032" b="6033"/>
+            <wp:docPr id="1216126352" name="Picture 1" descr="A white and orange toy object&#10;&#10;AI-generated content may be incorrect."/>
             <wp:cNvGraphicFramePr>
               <a:graphicFrameLocks xmlns:a="http://schemas.openxmlformats.org/drawingml/2006/main" noChangeAspect="1"/>
             </wp:cNvGraphicFramePr>
@@ -476,7 +476,7 @@
               <a:graphicData uri="http://schemas.openxmlformats.org/drawingml/2006/picture">
                 <pic:pic xmlns:pic="http://schemas.openxmlformats.org/drawingml/2006/picture">
                   <pic:nvPicPr>
-                    <pic:cNvPr id="1077466782" name="Picture 1" descr="A toy object on a blue mat&#10;&#10;AI-generated content may be incorrect."/>
+                    <pic:cNvPr id="1216126352" name="Picture 1" descr="A white and orange toy object&#10;&#10;AI-generated content may be incorrect."/>
                     <pic:cNvPicPr/>
                   </pic:nvPicPr>
                   <pic:blipFill>
@@ -492,105 +492,9 @@
                     </a:stretch>
                   </pic:blipFill>
                   <pic:spPr>
-                    <a:xfrm>
+                    <a:xfrm rot="5400000">
                       <a:off x="0" y="0"/>
-                      <a:ext cx="5731510" cy="7642225"/>
-                    </a:xfrm>
-                    <a:prstGeom prst="rect">
-                      <a:avLst/>
-                    </a:prstGeom>
-                  </pic:spPr>
-                </pic:pic>
-              </a:graphicData>
-            </a:graphic>
-          </wp:inline>
-        </w:drawing>
-      </w:r>
-      <w:r>
-        <w:rPr>
-          <w:noProof/>
-          <w14:ligatures w14:val="standardContextual"/>
-        </w:rPr>
-        <w:lastRenderedPageBreak/>
-        <w:drawing>
-          <wp:inline distT="0" distB="0" distL="0" distR="0" wp14:anchorId="2BC2DDF5" wp14:editId="619FEC21">
-            <wp:extent cx="5731510" cy="7642225"/>
-            <wp:effectExtent l="0" t="0" r="0" b="3175"/>
-            <wp:docPr id="1733637163" name="Picture 2" descr="A white toy object on a blue surface&#10;&#10;AI-generated content may be incorrect."/>
-            <wp:cNvGraphicFramePr>
-              <a:graphicFrameLocks xmlns:a="http://schemas.openxmlformats.org/drawingml/2006/main" noChangeAspect="1"/>
-            </wp:cNvGraphicFramePr>
-            <a:graphic xmlns:a="http://schemas.openxmlformats.org/drawingml/2006/main">
-              <a:graphicData uri="http://schemas.openxmlformats.org/drawingml/2006/picture">
-                <pic:pic xmlns:pic="http://schemas.openxmlformats.org/drawingml/2006/picture">
-                  <pic:nvPicPr>
-                    <pic:cNvPr id="1733637163" name="Picture 2" descr="A white toy object on a blue surface&#10;&#10;AI-generated content may be incorrect."/>
-                    <pic:cNvPicPr/>
-                  </pic:nvPicPr>
-                  <pic:blipFill>
-                    <a:blip r:embed="rId6" cstate="print">
-                      <a:extLst>
-                        <a:ext uri="{28A0092B-C50C-407E-A947-70E740481C1C}">
-                          <a14:useLocalDpi xmlns:a14="http://schemas.microsoft.com/office/drawing/2010/main" val="0"/>
-                        </a:ext>
-                      </a:extLst>
-                    </a:blip>
-                    <a:stretch>
-                      <a:fillRect/>
-                    </a:stretch>
-                  </pic:blipFill>
-                  <pic:spPr>
-                    <a:xfrm>
-                      <a:off x="0" y="0"/>
-                      <a:ext cx="5731510" cy="7642225"/>
-                    </a:xfrm>
-                    <a:prstGeom prst="rect">
-                      <a:avLst/>
-                    </a:prstGeom>
-                  </pic:spPr>
-                </pic:pic>
-              </a:graphicData>
-            </a:graphic>
-          </wp:inline>
-        </w:drawing>
-      </w:r>
-      <w:r>
-        <w:rPr>
-          <w:noProof/>
-          <w14:ligatures w14:val="standardContextual"/>
-        </w:rPr>
-        <w:lastRenderedPageBreak/>
-        <w:drawing>
-          <wp:inline distT="0" distB="0" distL="0" distR="0" wp14:anchorId="401AA644" wp14:editId="1A3796C6">
-            <wp:extent cx="5731510" cy="7642225"/>
-            <wp:effectExtent l="0" t="0" r="0" b="3175"/>
-            <wp:docPr id="85099153" name="Picture 3" descr="A white object with wires on a blue mat&#10;&#10;AI-generated content may be incorrect."/>
-            <wp:cNvGraphicFramePr>
-              <a:graphicFrameLocks xmlns:a="http://schemas.openxmlformats.org/drawingml/2006/main" noChangeAspect="1"/>
-            </wp:cNvGraphicFramePr>
-            <a:graphic xmlns:a="http://schemas.openxmlformats.org/drawingml/2006/main">
-              <a:graphicData uri="http://schemas.openxmlformats.org/drawingml/2006/picture">
-                <pic:pic xmlns:pic="http://schemas.openxmlformats.org/drawingml/2006/picture">
-                  <pic:nvPicPr>
-                    <pic:cNvPr id="85099153" name="Picture 3" descr="A white object with wires on a blue mat&#10;&#10;AI-generated content may be incorrect."/>
-                    <pic:cNvPicPr/>
-                  </pic:nvPicPr>
-                  <pic:blipFill>
-                    <a:blip r:embed="rId7" cstate="print">
-                      <a:extLst>
-                        <a:ext uri="{28A0092B-C50C-407E-A947-70E740481C1C}">
-                          <a14:useLocalDpi xmlns:a14="http://schemas.microsoft.com/office/drawing/2010/main" val="0"/>
-                        </a:ext>
-                      </a:extLst>
-                    </a:blip>
-                    <a:stretch>
-                      <a:fillRect/>
-                    </a:stretch>
-                  </pic:blipFill>
-                  <pic:spPr>
-                    <a:xfrm>
-                      <a:off x="0" y="0"/>
-                      <a:ext cx="5731510" cy="7642225"/>
+                      <a:ext cx="7642225" cy="5731510"/>
                     </a:xfrm>
                     <a:prstGeom prst="rect">
                       <a:avLst/>

</xml_diff>